<commit_message>
Completed bench grinder risk assessment
</commit_message>
<xml_diff>
--- a/Health & Safety/Machine Warning Signs/Bench Grinder.docx
+++ b/Health & Safety/Machine Warning Signs/Bench Grinder.docx
@@ -22,7 +22,7 @@
           <w:szCs w:val="24"/>
           <w:u w:val="single"/>
         </w:rPr>
-        <w:t>PILLAR DRILL</w:t>
+        <w:t>BENCH GRINDER</w:t>
       </w:r>
     </w:p>
     <w:p>
@@ -74,17 +74,22 @@
           <w:szCs w:val="24"/>
         </w:rPr>
       </w:pPr>
-      <w:hyperlink r:id="rId5" w:history="1">
-        <w:r>
-          <w:rPr>
-            <w:rStyle w:val="Hyperlink"/>
-            <w:rFonts w:ascii="Southampton" w:hAnsi="Southampton"/>
-            <w:sz w:val="24"/>
-            <w:szCs w:val="24"/>
-          </w:rPr>
-          <w:t>https://wiki.somakeit.org.uk/wiki/Pillar_Drill</w:t>
-        </w:r>
-      </w:hyperlink>
+      <w:r>
+        <w:rPr>
+          <w:rFonts w:ascii="Southampton" w:hAnsi="Southampton"/>
+          <w:sz w:val="24"/>
+          <w:szCs w:val="24"/>
+        </w:rPr>
+        <w:t>https://wiki.s</w:t>
+      </w:r>
+      <w:r>
+        <w:rPr>
+          <w:rFonts w:ascii="Southampton" w:hAnsi="Southampton"/>
+          <w:sz w:val="24"/>
+          <w:szCs w:val="24"/>
+        </w:rPr>
+        <w:t>omakeit.org.uk/wiki/Bench_Grinder</w:t>
+      </w:r>
     </w:p>
     <w:p>
       <w:pPr>
@@ -127,7 +132,21 @@
           <w:rFonts w:ascii="Southampton" w:hAnsi="Southampton" w:cs="Arial"/>
           <w:color w:val="000000"/>
         </w:rPr>
-        <w:t>There is a guard on the drill which should be used where possible.</w:t>
+        <w:t xml:space="preserve">There is a guard on </w:t>
+      </w:r>
+      <w:r>
+        <w:rPr>
+          <w:rFonts w:ascii="Southampton" w:hAnsi="Southampton" w:cs="Arial"/>
+          <w:color w:val="000000"/>
+        </w:rPr>
+        <w:t xml:space="preserve">each wheel </w:t>
+      </w:r>
+      <w:r>
+        <w:rPr>
+          <w:rFonts w:ascii="Southampton" w:hAnsi="Southampton" w:cs="Arial"/>
+          <w:color w:val="000000"/>
+        </w:rPr>
+        <w:t>which should be used where possible.</w:t>
       </w:r>
     </w:p>
     <w:p>
@@ -192,7 +211,7 @@
           <w:rFonts w:ascii="Southampton" w:hAnsi="Southampton" w:cs="Arial"/>
           <w:color w:val="000000"/>
         </w:rPr>
-        <w:t xml:space="preserve">Make sure the </w:t>
+        <w:t xml:space="preserve">Be aware of rotational direction and ensure </w:t>
       </w:r>
       <w:proofErr w:type="spellStart"/>
       <w:r>
@@ -208,23 +227,43 @@
           <w:rFonts w:ascii="Southampton" w:hAnsi="Southampton" w:cs="Arial"/>
           <w:color w:val="000000"/>
         </w:rPr>
-        <w:t xml:space="preserve"> is securely clamped down.  A rotating drill at full speed can cause loose </w:t>
-      </w:r>
-      <w:proofErr w:type="spellStart"/>
-      <w:r>
-        <w:rPr>
-          <w:rFonts w:ascii="Southampton" w:hAnsi="Southampton" w:cs="Arial"/>
-          <w:color w:val="000000"/>
-        </w:rPr>
-        <w:t>workpieces</w:t>
-      </w:r>
-      <w:proofErr w:type="spellEnd"/>
-      <w:r>
-        <w:rPr>
-          <w:rFonts w:ascii="Southampton" w:hAnsi="Southampton" w:cs="Arial"/>
-          <w:color w:val="000000"/>
-        </w:rPr>
-        <w:t xml:space="preserve"> to break bones or fly across the room at dangerous speeds!</w:t>
+        <w:t xml:space="preserve"> does not jam against the guards, </w:t>
+      </w:r>
+      <w:r>
+        <w:rPr>
+          <w:rFonts w:ascii="Southampton" w:hAnsi="Southampton" w:cs="Arial"/>
+          <w:color w:val="000000"/>
+        </w:rPr>
+        <w:t>tool rest or casing as this can cause the wheel to chip or explode!</w:t>
+      </w:r>
+    </w:p>
+    <w:p>
+      <w:pPr>
+        <w:pStyle w:val="NormalWeb"/>
+        <w:numPr>
+          <w:ilvl w:val="0"/>
+          <w:numId w:val="1"/>
+        </w:numPr>
+        <w:shd w:val="clear" w:color="auto" w:fill="FFFFFF"/>
+        <w:spacing w:before="96" w:beforeAutospacing="0" w:after="120" w:afterAutospacing="0" w:line="413" w:lineRule="atLeast"/>
+        <w:rPr>
+          <w:rFonts w:ascii="Southampton" w:hAnsi="Southampton" w:cs="Arial"/>
+          <w:color w:val="000000"/>
+        </w:rPr>
+      </w:pPr>
+      <w:r>
+        <w:rPr>
+          <w:rFonts w:ascii="Southampton" w:hAnsi="Southampton" w:cs="Arial"/>
+          <w:color w:val="000000"/>
+        </w:rPr>
+        <w:t xml:space="preserve">Do not </w:t>
+      </w:r>
+      <w:r>
+        <w:rPr>
+          <w:rFonts w:ascii="Southampton" w:hAnsi="Southampton" w:cs="Arial"/>
+          <w:color w:val="000000"/>
+        </w:rPr>
+        <w:t>use the machine while it is speeding up or slowing down from starting/stopping.</w:t>
       </w:r>
     </w:p>
     <w:p>
@@ -289,43 +328,28 @@
           <w:rFonts w:ascii="Southampton" w:hAnsi="Southampton" w:cs="Arial"/>
           <w:color w:val="000000"/>
         </w:rPr>
-        <w:t>bench surrounding the lathe should be kept clear of mess at all times.</w:t>
-      </w:r>
-    </w:p>
-    <w:p>
-      <w:pPr>
-        <w:pStyle w:val="NormalWeb"/>
-        <w:numPr>
-          <w:ilvl w:val="0"/>
-          <w:numId w:val="1"/>
-        </w:numPr>
-        <w:shd w:val="clear" w:color="auto" w:fill="FFFFFF"/>
-        <w:spacing w:before="96" w:beforeAutospacing="0" w:after="120" w:afterAutospacing="0" w:line="413" w:lineRule="atLeast"/>
-        <w:rPr>
-          <w:rFonts w:ascii="Southampton" w:hAnsi="Southampton" w:cs="Arial"/>
-          <w:color w:val="000000"/>
-        </w:rPr>
-      </w:pPr>
-      <w:r>
-        <w:rPr>
-          <w:rFonts w:ascii="Southampton" w:hAnsi="Southampton" w:cs="Arial"/>
-          <w:color w:val="000000"/>
-        </w:rPr>
-        <w:t xml:space="preserve">The chuck key must be removed when operating the </w:t>
-      </w:r>
-      <w:r>
-        <w:rPr>
-          <w:rFonts w:ascii="Southampton" w:hAnsi="Southampton" w:cs="Arial"/>
-          <w:color w:val="000000"/>
-        </w:rPr>
-        <w:t>drill</w:t>
-      </w:r>
-      <w:r>
-        <w:rPr>
-          <w:rFonts w:ascii="Southampton" w:hAnsi="Southampton" w:cs="Arial"/>
-          <w:color w:val="000000"/>
-        </w:rPr>
-        <w:t xml:space="preserve"> - it can travel at such speeds as to KILL if left in the chuck.</w:t>
+        <w:t xml:space="preserve">machine should be well lit and the </w:t>
+      </w:r>
+      <w:r>
+        <w:rPr>
+          <w:rFonts w:ascii="Southampton" w:hAnsi="Southampton" w:cs="Arial"/>
+          <w:color w:val="000000"/>
+        </w:rPr>
+        <w:t xml:space="preserve">bench surrounding the </w:t>
+      </w:r>
+      <w:r>
+        <w:rPr>
+          <w:rFonts w:ascii="Southampton" w:hAnsi="Southampton" w:cs="Arial"/>
+          <w:color w:val="000000"/>
+        </w:rPr>
+        <w:t>machine</w:t>
+      </w:r>
+      <w:r>
+        <w:rPr>
+          <w:rFonts w:ascii="Southampton" w:hAnsi="Southampton" w:cs="Arial"/>
+          <w:color w:val="000000"/>
+        </w:rPr>
+        <w:t xml:space="preserve"> should be kept clear of mess at all times.</w:t>
       </w:r>
     </w:p>
     <w:p>
@@ -420,67 +444,79 @@
           <w:rFonts w:ascii="Southampton" w:hAnsi="Southampton" w:cs="Arial"/>
           <w:color w:val="000000"/>
         </w:rPr>
-        <w:t xml:space="preserve">Make sure the proper size and type of drill bit is used for a job.  We have metal, wood, </w:t>
-      </w:r>
-      <w:proofErr w:type="spellStart"/>
-      <w:r>
-        <w:rPr>
-          <w:rFonts w:ascii="Southampton" w:hAnsi="Southampton" w:cs="Arial"/>
-          <w:color w:val="000000"/>
-        </w:rPr>
-        <w:t>masonary</w:t>
-      </w:r>
-      <w:proofErr w:type="spellEnd"/>
-      <w:r>
-        <w:rPr>
-          <w:rFonts w:ascii="Southampton" w:hAnsi="Southampton" w:cs="Arial"/>
-          <w:color w:val="000000"/>
-        </w:rPr>
-        <w:t xml:space="preserve"> bits available and </w:t>
-      </w:r>
-    </w:p>
-    <w:p>
-      <w:pPr>
-        <w:pStyle w:val="NormalWeb"/>
-        <w:numPr>
-          <w:ilvl w:val="0"/>
-          <w:numId w:val="1"/>
-        </w:numPr>
-        <w:shd w:val="clear" w:color="auto" w:fill="FFFFFF"/>
-        <w:spacing w:before="96" w:beforeAutospacing="0" w:after="120" w:afterAutospacing="0" w:line="413" w:lineRule="atLeast"/>
-        <w:rPr>
-          <w:rFonts w:ascii="Southampton" w:hAnsi="Southampton" w:cs="Arial"/>
-          <w:color w:val="000000"/>
-        </w:rPr>
-      </w:pPr>
-      <w:r>
-        <w:rPr>
-          <w:rFonts w:ascii="Southampton" w:hAnsi="Southampton" w:cs="Arial"/>
-          <w:color w:val="000000"/>
-        </w:rPr>
-        <w:t>Do not distract or touch the operator in any way.  If somebody is uncomfortably close to you while using the lathe ask them to move back.</w:t>
-      </w:r>
-    </w:p>
-    <w:p>
-      <w:pPr>
-        <w:pStyle w:val="NormalWeb"/>
-        <w:numPr>
-          <w:ilvl w:val="0"/>
-          <w:numId w:val="1"/>
-        </w:numPr>
-        <w:shd w:val="clear" w:color="auto" w:fill="FFFFFF"/>
-        <w:spacing w:before="96" w:beforeAutospacing="0" w:after="120" w:afterAutospacing="0" w:line="413" w:lineRule="atLeast"/>
-        <w:rPr>
-          <w:rFonts w:ascii="Southampton" w:hAnsi="Southampton" w:cs="Arial"/>
-          <w:color w:val="000000"/>
-        </w:rPr>
-      </w:pPr>
-      <w:r>
-        <w:rPr>
-          <w:rFonts w:ascii="Southampton" w:hAnsi="Southampton" w:cs="Arial"/>
-          <w:color w:val="000000"/>
-        </w:rPr>
-        <w:t>Never attempt to operate the drill while tired, intoxicated or under the effects of drugs.</w:t>
+        <w:t xml:space="preserve">Do not distract or touch the operator in any way.  If somebody is uncomfortably close to you while using the </w:t>
+      </w:r>
+      <w:r>
+        <w:rPr>
+          <w:rFonts w:ascii="Southampton" w:hAnsi="Southampton" w:cs="Arial"/>
+          <w:color w:val="000000"/>
+        </w:rPr>
+        <w:t>machine</w:t>
+      </w:r>
+      <w:r>
+        <w:rPr>
+          <w:rFonts w:ascii="Southampton" w:hAnsi="Southampton" w:cs="Arial"/>
+          <w:color w:val="000000"/>
+        </w:rPr>
+        <w:t xml:space="preserve"> ask them to move back.</w:t>
+      </w:r>
+    </w:p>
+    <w:p>
+      <w:pPr>
+        <w:pStyle w:val="NormalWeb"/>
+        <w:numPr>
+          <w:ilvl w:val="0"/>
+          <w:numId w:val="1"/>
+        </w:numPr>
+        <w:shd w:val="clear" w:color="auto" w:fill="FFFFFF"/>
+        <w:spacing w:before="96" w:beforeAutospacing="0" w:after="120" w:afterAutospacing="0" w:line="413" w:lineRule="atLeast"/>
+        <w:rPr>
+          <w:rFonts w:ascii="Southampton" w:hAnsi="Southampton" w:cs="Arial"/>
+          <w:color w:val="000000"/>
+        </w:rPr>
+      </w:pPr>
+      <w:r>
+        <w:rPr>
+          <w:rFonts w:ascii="Southampton" w:hAnsi="Southampton" w:cs="Arial"/>
+          <w:color w:val="000000"/>
+        </w:rPr>
+        <w:t xml:space="preserve">Never attempt to operate the </w:t>
+      </w:r>
+      <w:r>
+        <w:rPr>
+          <w:rFonts w:ascii="Southampton" w:hAnsi="Southampton" w:cs="Arial"/>
+          <w:color w:val="000000"/>
+        </w:rPr>
+        <w:t>machine</w:t>
+      </w:r>
+      <w:r>
+        <w:rPr>
+          <w:rFonts w:ascii="Southampton" w:hAnsi="Southampton" w:cs="Arial"/>
+          <w:color w:val="000000"/>
+        </w:rPr>
+        <w:t xml:space="preserve"> while tired, intoxicated or under the effects of drugs.</w:t>
+      </w:r>
+    </w:p>
+    <w:p>
+      <w:pPr>
+        <w:pStyle w:val="NormalWeb"/>
+        <w:numPr>
+          <w:ilvl w:val="0"/>
+          <w:numId w:val="1"/>
+        </w:numPr>
+        <w:shd w:val="clear" w:color="auto" w:fill="FFFFFF"/>
+        <w:spacing w:before="96" w:beforeAutospacing="0" w:after="120" w:afterAutospacing="0" w:line="413" w:lineRule="atLeast"/>
+        <w:rPr>
+          <w:rFonts w:ascii="Southampton" w:hAnsi="Southampton" w:cs="Arial"/>
+          <w:color w:val="000000"/>
+        </w:rPr>
+      </w:pPr>
+      <w:r>
+        <w:rPr>
+          <w:rFonts w:ascii="Southampton" w:hAnsi="Southampton" w:cs="Arial"/>
+          <w:color w:val="000000"/>
+        </w:rPr>
+        <w:t>Be aware of sparks from work pieces – these could travel and cause harm to others.</w:t>
       </w:r>
     </w:p>
     <w:p>
@@ -503,25 +539,80 @@
           <w:color w:val="000000"/>
         </w:rPr>
         <w:lastRenderedPageBreak/>
-        <w:t xml:space="preserve">If you break a drill bit </w:t>
-      </w:r>
-      <w:proofErr w:type="spellStart"/>
-      <w:proofErr w:type="gramStart"/>
-      <w:r>
-        <w:rPr>
-          <w:rFonts w:ascii="Southampton" w:hAnsi="Southampton" w:cs="Arial"/>
-          <w:color w:val="000000"/>
-        </w:rPr>
-        <w:t>its</w:t>
-      </w:r>
-      <w:proofErr w:type="spellEnd"/>
-      <w:proofErr w:type="gramEnd"/>
-      <w:r>
-        <w:rPr>
-          <w:rFonts w:ascii="Southampton" w:hAnsi="Southampton" w:cs="Arial"/>
-          <w:color w:val="000000"/>
-        </w:rPr>
-        <w:t xml:space="preserve"> ok but please report it so it can be replace.  Never leave it in the press!</w:t>
+        <w:t>If the wheel becomes loaded with material it could become unbalanced.</w:t>
+      </w:r>
+    </w:p>
+    <w:p>
+      <w:pPr>
+        <w:pStyle w:val="NormalWeb"/>
+        <w:numPr>
+          <w:ilvl w:val="0"/>
+          <w:numId w:val="1"/>
+        </w:numPr>
+        <w:shd w:val="clear" w:color="auto" w:fill="FFFFFF"/>
+        <w:spacing w:before="96" w:beforeAutospacing="0" w:after="120" w:afterAutospacing="0" w:line="413" w:lineRule="atLeast"/>
+        <w:rPr>
+          <w:rFonts w:ascii="Southampton" w:hAnsi="Southampton" w:cs="Arial"/>
+          <w:color w:val="000000"/>
+        </w:rPr>
+      </w:pPr>
+      <w:r>
+        <w:rPr>
+          <w:rFonts w:ascii="Southampton" w:hAnsi="Southampton" w:cs="Arial"/>
+          <w:color w:val="000000"/>
+        </w:rPr>
+        <w:t>Report any issues with this machine to the mailing list immediately!</w:t>
+      </w:r>
+    </w:p>
+    <w:p>
+      <w:pPr>
+        <w:pStyle w:val="NormalWeb"/>
+        <w:numPr>
+          <w:ilvl w:val="0"/>
+          <w:numId w:val="1"/>
+        </w:numPr>
+        <w:shd w:val="clear" w:color="auto" w:fill="FFFFFF"/>
+        <w:spacing w:before="96" w:beforeAutospacing="0" w:after="120" w:afterAutospacing="0" w:line="413" w:lineRule="atLeast"/>
+        <w:rPr>
+          <w:rFonts w:ascii="Southampton" w:hAnsi="Southampton" w:cs="Arial"/>
+          <w:color w:val="000000"/>
+        </w:rPr>
+      </w:pPr>
+      <w:r>
+        <w:rPr>
+          <w:rFonts w:ascii="Southampton" w:hAnsi="Southampton" w:cs="Arial"/>
+          <w:color w:val="000000"/>
+        </w:rPr>
+        <w:t>Strange noises could be a sign of problems</w:t>
+      </w:r>
+      <w:r>
+        <w:rPr>
+          <w:rFonts w:ascii="Southampton" w:hAnsi="Southampton" w:cs="Arial"/>
+          <w:color w:val="000000"/>
+        </w:rPr>
+        <w:t xml:space="preserve"> so do not ignore.  </w:t>
+      </w:r>
+    </w:p>
+    <w:p>
+      <w:pPr>
+        <w:pStyle w:val="NormalWeb"/>
+        <w:numPr>
+          <w:ilvl w:val="0"/>
+          <w:numId w:val="1"/>
+        </w:numPr>
+        <w:shd w:val="clear" w:color="auto" w:fill="FFFFFF"/>
+        <w:spacing w:before="96" w:beforeAutospacing="0" w:after="120" w:afterAutospacing="0" w:line="413" w:lineRule="atLeast"/>
+        <w:rPr>
+          <w:rFonts w:ascii="Southampton" w:hAnsi="Southampton" w:cs="Arial"/>
+          <w:color w:val="000000"/>
+        </w:rPr>
+      </w:pPr>
+      <w:r>
+        <w:rPr>
+          <w:rFonts w:ascii="Southampton" w:hAnsi="Southampton" w:cs="Arial"/>
+          <w:color w:val="000000"/>
+        </w:rPr>
+        <w:t xml:space="preserve">You will never be blamed for accidently damaging a machine if you report it!  You could be harm others and face criminal  </w:t>
       </w:r>
     </w:p>
     <w:p>
@@ -575,7 +666,7 @@
   <w:abstractNum w:abstractNumId="0">
     <w:nsid w:val="27633361"/>
     <w:multiLevelType w:val="hybridMultilevel"/>
-    <w:tmpl w:val="98C08608"/>
+    <w:tmpl w:val="D420584A"/>
     <w:lvl w:ilvl="0" w:tplc="08090001">
       <w:start w:val="1"/>
       <w:numFmt w:val="bullet"/>

</xml_diff>